<commit_message>
update the R code
</commit_message>
<xml_diff>
--- a/manual/Test.docx
+++ b/manual/Test.docx
@@ -65,7 +65,7 @@
         <w:pStyle w:val="Date"/>
       </w:pPr>
       <w:r>
-        <w:t xml:space="preserve">2024-08-08</w:t>
+        <w:t xml:space="preserve">2024-08-09</w:t>
       </w:r>
     </w:p>
     <w:p>
@@ -916,7 +916,7 @@
         <w:rPr>
           <w:rStyle w:val="DecValTok"/>
         </w:rPr>
-        <w:t xml:space="preserve">2</w:t>
+        <w:t xml:space="preserve">3</w:t>
       </w:r>
       <w:r>
         <w:rPr>
@@ -2711,7 +2711,7 @@
         <w:rPr>
           <w:rStyle w:val="ConstantTok"/>
         </w:rPr>
-        <w:t xml:space="preserve">TRUE</w:t>
+        <w:t xml:space="preserve">FALSE</w:t>
       </w:r>
       <w:r>
         <w:rPr>

</xml_diff>